<commit_message>
Estes São os relatórios do projeto que se fez em Metodologias de Desenvolvimento de Software
</commit_message>
<xml_diff>
--- a/Relatorio_de_Planeamento.docx
+++ b/Relatorio_de_Planeamento.docx
@@ -1,6 +1,6 @@
 
 <file path=word/document.xml><?xml version="1.0" encoding="utf-8"?>
-<w:document xmlns:wpc="http://schemas.microsoft.com/office/word/2010/wordprocessingCanvas" xmlns:cx="http://schemas.microsoft.com/office/drawing/2014/chartex" xmlns:cx1="http://schemas.microsoft.com/office/drawing/2015/9/8/chartex" xmlns:cx2="http://schemas.microsoft.com/office/drawing/2015/10/21/chartex" xmlns:cx3="http://schemas.microsoft.com/office/drawing/2016/5/9/chartex" xmlns:cx4="http://schemas.microsoft.com/office/drawing/2016/5/10/chartex" xmlns:cx5="http://schemas.microsoft.com/office/drawing/2016/5/11/chartex" xmlns:cx6="http://schemas.microsoft.com/office/drawing/2016/5/12/chartex" xmlns:cx7="http://schemas.microsoft.com/office/drawing/2016/5/13/chartex" xmlns:cx8="http://schemas.microsoft.com/office/drawing/2016/5/14/chartex" xmlns:mc="http://schemas.openxmlformats.org/markup-compatibility/2006" xmlns:aink="http://schemas.microsoft.com/office/drawing/2016/ink" xmlns:am3d="http://schemas.microsoft.com/office/drawing/2017/model3d" xmlns:o="urn:schemas-microsoft-com:office:office" xmlns:r="http://schemas.openxmlformats.org/officeDocument/2006/relationships" xmlns:m="http://schemas.openxmlformats.org/officeDocument/2006/math" xmlns:v="urn:schemas-microsoft-com:vml" xmlns:wp14="http://schemas.microsoft.com/office/word/2010/wordprocessingDrawing" xmlns:wp="http://schemas.openxmlformats.org/drawingml/2006/wordprocessingDrawing" xmlns:w10="urn:schemas-microsoft-com:office:word" xmlns:w="http://schemas.openxmlformats.org/wordprocessingml/2006/main" xmlns:w14="http://schemas.microsoft.com/office/word/2010/wordml" xmlns:w15="http://schemas.microsoft.com/office/word/2012/wordml" xmlns:w16cid="http://schemas.microsoft.com/office/word/2016/wordml/cid" xmlns:w16se="http://schemas.microsoft.com/office/word/2015/wordml/symex" xmlns:wpg="http://schemas.microsoft.com/office/word/2010/wordprocessingGroup" xmlns:wpi="http://schemas.microsoft.com/office/word/2010/wordprocessingInk" xmlns:wne="http://schemas.microsoft.com/office/word/2006/wordml" xmlns:wps="http://schemas.microsoft.com/office/word/2010/wordprocessingShape" mc:Ignorable="w14 w15 w16se w16cid wp14">
+<w:document xmlns:wpc="http://schemas.microsoft.com/office/word/2010/wordprocessingCanvas" xmlns:cx="http://schemas.microsoft.com/office/drawing/2014/chartex" xmlns:mc="http://schemas.openxmlformats.org/markup-compatibility/2006" xmlns:o="urn:schemas-microsoft-com:office:office" xmlns:r="http://schemas.openxmlformats.org/officeDocument/2006/relationships" xmlns:m="http://schemas.openxmlformats.org/officeDocument/2006/math" xmlns:v="urn:schemas-microsoft-com:vml" xmlns:wp14="http://schemas.microsoft.com/office/word/2010/wordprocessingDrawing" xmlns:wp="http://schemas.openxmlformats.org/drawingml/2006/wordprocessingDrawing" xmlns:w10="urn:schemas-microsoft-com:office:word" xmlns:w="http://schemas.openxmlformats.org/wordprocessingml/2006/main" xmlns:w14="http://schemas.microsoft.com/office/word/2010/wordml" xmlns:w15="http://schemas.microsoft.com/office/word/2012/wordml" xmlns:w16se="http://schemas.microsoft.com/office/word/2015/wordml/symex" xmlns:wpg="http://schemas.microsoft.com/office/word/2010/wordprocessingGroup" xmlns:wpi="http://schemas.microsoft.com/office/word/2010/wordprocessingInk" xmlns:wne="http://schemas.microsoft.com/office/word/2006/wordml" xmlns:wps="http://schemas.microsoft.com/office/word/2010/wordprocessingShape" mc:Ignorable="w14 w15 w16se wp14">
   <w:body>
     <w:p>
       <w:pPr>
@@ -40,7 +40,7 @@
                     <pic:cNvPicPr/>
                   </pic:nvPicPr>
                   <pic:blipFill>
-                    <a:blip r:embed="rId6">
+                    <a:blip r:embed="rId7">
                       <a:lum/>
                       <a:alphaModFix/>
                     </a:blip>
@@ -164,6 +164,67 @@
           <w:szCs w:val="88"/>
         </w:rPr>
       </w:pPr>
+      <w:r>
+        <w:rPr>
+          <w:noProof/>
+          <w:lang w:eastAsia="pt-PT" w:bidi="ar-SA"/>
+        </w:rPr>
+        <w:drawing>
+          <wp:anchor distT="0" distB="0" distL="114300" distR="114300" simplePos="0" relativeHeight="251660288" behindDoc="1" locked="0" layoutInCell="1" allowOverlap="1" wp14:anchorId="707D3426" wp14:editId="30E9D063">
+            <wp:simplePos x="0" y="0"/>
+            <wp:positionH relativeFrom="margin">
+              <wp:align>center</wp:align>
+            </wp:positionH>
+            <wp:positionV relativeFrom="paragraph">
+              <wp:posOffset>531495</wp:posOffset>
+            </wp:positionV>
+            <wp:extent cx="3750845" cy="1933575"/>
+            <wp:effectExtent l="0" t="0" r="2540" b="0"/>
+            <wp:wrapNone/>
+            <wp:docPr id="2" name="Picture 2"/>
+            <wp:cNvGraphicFramePr>
+              <a:graphicFrameLocks xmlns:a="http://schemas.openxmlformats.org/drawingml/2006/main" noChangeAspect="1"/>
+            </wp:cNvGraphicFramePr>
+            <a:graphic xmlns:a="http://schemas.openxmlformats.org/drawingml/2006/main">
+              <a:graphicData uri="http://schemas.openxmlformats.org/drawingml/2006/picture">
+                <pic:pic xmlns:pic="http://schemas.openxmlformats.org/drawingml/2006/picture">
+                  <pic:nvPicPr>
+                    <pic:cNvPr id="1" name=""/>
+                    <pic:cNvPicPr/>
+                  </pic:nvPicPr>
+                  <pic:blipFill>
+                    <a:blip r:embed="rId8">
+                      <a:extLst>
+                        <a:ext uri="{28A0092B-C50C-407E-A947-70E740481C1C}">
+                          <a14:useLocalDpi xmlns:a14="http://schemas.microsoft.com/office/drawing/2010/main" val="0"/>
+                        </a:ext>
+                      </a:extLst>
+                    </a:blip>
+                    <a:stretch>
+                      <a:fillRect/>
+                    </a:stretch>
+                  </pic:blipFill>
+                  <pic:spPr>
+                    <a:xfrm>
+                      <a:off x="0" y="0"/>
+                      <a:ext cx="3750845" cy="1933575"/>
+                    </a:xfrm>
+                    <a:prstGeom prst="rect">
+                      <a:avLst/>
+                    </a:prstGeom>
+                  </pic:spPr>
+                </pic:pic>
+              </a:graphicData>
+            </a:graphic>
+            <wp14:sizeRelH relativeFrom="margin">
+              <wp14:pctWidth>0</wp14:pctWidth>
+            </wp14:sizeRelH>
+            <wp14:sizeRelV relativeFrom="margin">
+              <wp14:pctHeight>0</wp14:pctHeight>
+            </wp14:sizeRelV>
+          </wp:anchor>
+        </w:drawing>
+      </w:r>
     </w:p>
     <w:p>
       <w:pPr>
@@ -232,11 +293,9 @@
       <w:pPr>
         <w:pStyle w:val="Standard"/>
       </w:pPr>
-      <w:proofErr w:type="gramStart"/>
-      <w:r>
-        <w:t>Metodologias  de</w:t>
-      </w:r>
-      <w:proofErr w:type="gramEnd"/>
+      <w:r>
+        <w:t>Metodologias de</w:t>
+      </w:r>
       <w:r>
         <w:t xml:space="preserve"> Desenvolvimento de Software</w:t>
       </w:r>
@@ -246,10 +305,7 @@
         <w:pStyle w:val="Standard"/>
       </w:pPr>
       <w:r>
-        <w:rPr>
-          <w:highlight w:val="yellow"/>
-        </w:rPr>
-        <w:t>Identificação do Projeto</w:t>
+        <w:t>RealStand</w:t>
       </w:r>
       <w:r>
         <w:t>,</w:t>
@@ -276,16 +332,6 @@
       <w:r>
         <w:t>2180648</w:t>
       </w:r>
-    </w:p>
-    <w:p>
-      <w:pPr>
-        <w:pStyle w:val="Standard"/>
-      </w:pPr>
-    </w:p>
-    <w:p>
-      <w:pPr>
-        <w:pStyle w:val="Standard"/>
-      </w:pPr>
     </w:p>
     <w:p>
       <w:pPr>
@@ -324,6 +370,7 @@
           <w:sz w:val="28"/>
           <w:szCs w:val="28"/>
         </w:rPr>
+        <w:lastRenderedPageBreak/>
         <w:t>Índice</w:t>
       </w:r>
     </w:p>
@@ -352,41 +399,125 @@
       <w:pPr>
         <w:pStyle w:val="Standard"/>
       </w:pPr>
-      <w:proofErr w:type="gramStart"/>
-      <w:r>
-        <w:t>[Devem</w:t>
-      </w:r>
-      <w:proofErr w:type="gramEnd"/>
-      <w:r>
-        <w:t xml:space="preserve"> contextualizar o projeto a implementar, indicando objetivos, descrição sumária, </w:t>
-      </w:r>
-      <w:proofErr w:type="spellStart"/>
-      <w:r>
-        <w:rPr>
-          <w:i/>
-          <w:iCs/>
-        </w:rPr>
-        <w:t>stakeholders</w:t>
-      </w:r>
-      <w:proofErr w:type="spellEnd"/>
-      <w:r>
-        <w:t>. Deve ficar-se com uma ideia clara do âmbito do projeto]</w:t>
-      </w:r>
-    </w:p>
-    <w:p>
-      <w:pPr>
-        <w:pStyle w:val="Standard"/>
-      </w:pPr>
-    </w:p>
-    <w:p>
-      <w:pPr>
-        <w:pStyle w:val="Standard"/>
-      </w:pPr>
       <w:r>
         <w:t xml:space="preserve">O projeto consiste na criação de </w:t>
       </w:r>
       <w:r>
-        <w:t>um gestor de uma stand de automóveis,</w:t>
+        <w:t>um ge</w:t>
+      </w:r>
+      <w:r>
+        <w:t>stor de uma stand de automóveis.</w:t>
+      </w:r>
+    </w:p>
+    <w:p>
+      <w:pPr>
+        <w:pStyle w:val="Standard"/>
+      </w:pPr>
+    </w:p>
+    <w:p>
+      <w:r>
+        <w:t>Com o avanço das tecnologias, ter eficiência e organização no trabalho que é feito é essencial, pois permite um trabalho mais eficaz e rápido por menos custos.</w:t>
+      </w:r>
+    </w:p>
+    <w:p/>
+    <w:p>
+      <w:r>
+        <w:t>O sistema tem de fazer gestão dos não só dos clientes como também das vendas, alugueis e os carros nele armazenados.</w:t>
+      </w:r>
+    </w:p>
+    <w:p/>
+    <w:p>
+      <w:r>
+        <w:t xml:space="preserve">O nosso objetivo é preencher </w:t>
+      </w:r>
+      <w:r>
+        <w:t>as necessidades da empresa</w:t>
+      </w:r>
+      <w:r>
+        <w:t xml:space="preserve">, com isso </w:t>
+      </w:r>
+      <w:r>
+        <w:t>as funcionalidades</w:t>
+      </w:r>
+      <w:r>
+        <w:t xml:space="preserve"> </w:t>
+      </w:r>
+      <w:r>
+        <w:t>vão ser as seguintes:</w:t>
+      </w:r>
+    </w:p>
+    <w:p>
+      <w:pPr>
+        <w:pStyle w:val="ListParagraph"/>
+        <w:numPr>
+          <w:ilvl w:val="0"/>
+          <w:numId w:val="1"/>
+        </w:numPr>
+        <w:rPr>
+          <w:lang w:eastAsia="ar-SA"/>
+        </w:rPr>
+      </w:pPr>
+      <w:r>
+        <w:rPr>
+          <w:lang w:eastAsia="ar-SA"/>
+        </w:rPr>
+        <w:t>Inserir, eliminar, alterar e consultar os dados dos clientes.</w:t>
+      </w:r>
+    </w:p>
+    <w:p>
+      <w:pPr>
+        <w:pStyle w:val="ListParagraph"/>
+        <w:numPr>
+          <w:ilvl w:val="0"/>
+          <w:numId w:val="1"/>
+        </w:numPr>
+      </w:pPr>
+      <w:r>
+        <w:rPr>
+          <w:lang w:eastAsia="ar-SA"/>
+        </w:rPr>
+        <w:t>Inserir, eliminar, alterar e consultar os dados dos carros.</w:t>
+      </w:r>
+    </w:p>
+    <w:p>
+      <w:pPr>
+        <w:pStyle w:val="ListParagraph"/>
+        <w:numPr>
+          <w:ilvl w:val="0"/>
+          <w:numId w:val="1"/>
+        </w:numPr>
+      </w:pPr>
+      <w:r>
+        <w:rPr>
+          <w:lang w:eastAsia="ar-SA"/>
+        </w:rPr>
+        <w:t>Inserir, eliminar, alterar e consultar os dados das vendas.</w:t>
+      </w:r>
+    </w:p>
+    <w:p>
+      <w:pPr>
+        <w:pStyle w:val="ListParagraph"/>
+        <w:numPr>
+          <w:ilvl w:val="0"/>
+          <w:numId w:val="1"/>
+        </w:numPr>
+        <w:rPr>
+          <w:lang w:eastAsia="ar-SA"/>
+        </w:rPr>
+      </w:pPr>
+      <w:r>
+        <w:rPr>
+          <w:lang w:eastAsia="ar-SA"/>
+        </w:rPr>
+        <w:t>Inserir, eliminar, alterar e consultar os dados dos alugueis.</w:t>
+      </w:r>
+    </w:p>
+    <w:p>
+      <w:r>
+        <w:rPr>
+          <w:lang w:eastAsia="ar-SA"/>
+        </w:rPr>
+        <w:t>Também vai ser permitido a impressão do recibo para o cliente.</w:t>
       </w:r>
     </w:p>
     <w:p>
@@ -417,58 +548,211 @@
       <w:pPr>
         <w:pStyle w:val="Standard"/>
       </w:pPr>
-      <w:proofErr w:type="gramStart"/>
-      <w:r>
-        <w:t>[Neste</w:t>
-      </w:r>
-      <w:proofErr w:type="gramEnd"/>
-      <w:r>
-        <w:t xml:space="preserve"> item devem identificar as seguintes informações do projeto (na forma de uma </w:t>
-      </w:r>
-      <w:proofErr w:type="spellStart"/>
-      <w:r>
-        <w:rPr>
-          <w:i/>
-          <w:iCs/>
-        </w:rPr>
-        <w:t>task</w:t>
-      </w:r>
-      <w:proofErr w:type="spellEnd"/>
-      <w:r>
-        <w:t xml:space="preserve"> e </w:t>
-      </w:r>
-      <w:proofErr w:type="spellStart"/>
-      <w:r>
-        <w:rPr>
-          <w:i/>
-          <w:iCs/>
-        </w:rPr>
-        <w:t>resource</w:t>
-      </w:r>
-      <w:proofErr w:type="spellEnd"/>
-      <w:r>
-        <w:t xml:space="preserve"> </w:t>
-      </w:r>
-      <w:proofErr w:type="spellStart"/>
-      <w:r>
-        <w:rPr>
-          <w:i/>
-          <w:iCs/>
-        </w:rPr>
-        <w:t>sheets</w:t>
-      </w:r>
-      <w:proofErr w:type="spellEnd"/>
-      <w:r>
-        <w:t xml:space="preserve">): WBS, tarefas, </w:t>
-      </w:r>
-      <w:proofErr w:type="spellStart"/>
-      <w:r>
-        <w:t>milestones</w:t>
-      </w:r>
-      <w:proofErr w:type="spellEnd"/>
-      <w:r>
-        <w:t>, duração das tarefas, recursos atribuídos, informações sobre os recursos, custos. Podem estar ainda definidas outras informações que considerem importantes]</w:t>
-      </w:r>
+      <w:r>
+        <w:rPr>
+          <w:noProof/>
+          <w:lang w:eastAsia="pt-PT" w:bidi="ar-SA"/>
+        </w:rPr>
+        <w:drawing>
+          <wp:inline distT="0" distB="0" distL="0" distR="0" wp14:anchorId="531142BF" wp14:editId="5CF38AEC">
+            <wp:extent cx="6120130" cy="547370"/>
+            <wp:effectExtent l="0" t="0" r="0" b="5080"/>
+            <wp:docPr id="11" name="Picture 11"/>
+            <wp:cNvGraphicFramePr>
+              <a:graphicFrameLocks xmlns:a="http://schemas.openxmlformats.org/drawingml/2006/main" noChangeAspect="1"/>
+            </wp:cNvGraphicFramePr>
+            <a:graphic xmlns:a="http://schemas.openxmlformats.org/drawingml/2006/main">
+              <a:graphicData uri="http://schemas.openxmlformats.org/drawingml/2006/picture">
+                <pic:pic xmlns:pic="http://schemas.openxmlformats.org/drawingml/2006/picture">
+                  <pic:nvPicPr>
+                    <pic:cNvPr id="1" name=""/>
+                    <pic:cNvPicPr/>
+                  </pic:nvPicPr>
+                  <pic:blipFill>
+                    <a:blip r:embed="rId9"/>
+                    <a:stretch>
+                      <a:fillRect/>
+                    </a:stretch>
+                  </pic:blipFill>
+                  <pic:spPr>
+                    <a:xfrm>
+                      <a:off x="0" y="0"/>
+                      <a:ext cx="6120130" cy="547370"/>
+                    </a:xfrm>
+                    <a:prstGeom prst="rect">
+                      <a:avLst/>
+                    </a:prstGeom>
+                  </pic:spPr>
+                </pic:pic>
+              </a:graphicData>
+            </a:graphic>
+          </wp:inline>
+        </w:drawing>
+      </w:r>
+    </w:p>
+    <w:p>
+      <w:pPr>
+        <w:pStyle w:val="Standard"/>
+      </w:pPr>
+      <w:r>
+        <w:t>Horas de cada recurso:</w:t>
+      </w:r>
+    </w:p>
+    <w:p>
+      <w:pPr>
+        <w:pStyle w:val="Standard"/>
+      </w:pPr>
+      <w:r>
+        <w:rPr>
+          <w:noProof/>
+          <w:lang w:eastAsia="pt-PT" w:bidi="ar-SA"/>
+        </w:rPr>
+        <w:drawing>
+          <wp:inline distT="0" distB="0" distL="0" distR="0" wp14:anchorId="14F62BA6" wp14:editId="5684A05D">
+            <wp:extent cx="6120130" cy="500380"/>
+            <wp:effectExtent l="0" t="0" r="0" b="0"/>
+            <wp:docPr id="12" name="Picture 12"/>
+            <wp:cNvGraphicFramePr>
+              <a:graphicFrameLocks xmlns:a="http://schemas.openxmlformats.org/drawingml/2006/main" noChangeAspect="1"/>
+            </wp:cNvGraphicFramePr>
+            <a:graphic xmlns:a="http://schemas.openxmlformats.org/drawingml/2006/main">
+              <a:graphicData uri="http://schemas.openxmlformats.org/drawingml/2006/picture">
+                <pic:pic xmlns:pic="http://schemas.openxmlformats.org/drawingml/2006/picture">
+                  <pic:nvPicPr>
+                    <pic:cNvPr id="1" name=""/>
+                    <pic:cNvPicPr/>
+                  </pic:nvPicPr>
+                  <pic:blipFill>
+                    <a:blip r:embed="rId10"/>
+                    <a:stretch>
+                      <a:fillRect/>
+                    </a:stretch>
+                  </pic:blipFill>
+                  <pic:spPr>
+                    <a:xfrm>
+                      <a:off x="0" y="0"/>
+                      <a:ext cx="6120130" cy="500380"/>
+                    </a:xfrm>
+                    <a:prstGeom prst="rect">
+                      <a:avLst/>
+                    </a:prstGeom>
+                  </pic:spPr>
+                </pic:pic>
+              </a:graphicData>
+            </a:graphic>
+          </wp:inline>
+        </w:drawing>
+      </w:r>
+    </w:p>
+    <w:p>
+      <w:pPr>
+        <w:pStyle w:val="Standard"/>
+      </w:pPr>
+      <w:r>
+        <w:t>Duração de cada tarefa:</w:t>
+      </w:r>
+    </w:p>
+    <w:p>
+      <w:pPr>
+        <w:pStyle w:val="Standard"/>
+      </w:pPr>
+      <w:r>
+        <w:rPr>
+          <w:noProof/>
+          <w:lang w:eastAsia="pt-PT" w:bidi="ar-SA"/>
+        </w:rPr>
+        <w:drawing>
+          <wp:inline distT="0" distB="0" distL="0" distR="0" wp14:anchorId="63BF9766" wp14:editId="2399CE9B">
+            <wp:extent cx="6120130" cy="2923540"/>
+            <wp:effectExtent l="0" t="0" r="0" b="0"/>
+            <wp:docPr id="13" name="Picture 13"/>
+            <wp:cNvGraphicFramePr>
+              <a:graphicFrameLocks xmlns:a="http://schemas.openxmlformats.org/drawingml/2006/main" noChangeAspect="1"/>
+            </wp:cNvGraphicFramePr>
+            <a:graphic xmlns:a="http://schemas.openxmlformats.org/drawingml/2006/main">
+              <a:graphicData uri="http://schemas.openxmlformats.org/drawingml/2006/picture">
+                <pic:pic xmlns:pic="http://schemas.openxmlformats.org/drawingml/2006/picture">
+                  <pic:nvPicPr>
+                    <pic:cNvPr id="1" name=""/>
+                    <pic:cNvPicPr/>
+                  </pic:nvPicPr>
+                  <pic:blipFill>
+                    <a:blip r:embed="rId11"/>
+                    <a:stretch>
+                      <a:fillRect/>
+                    </a:stretch>
+                  </pic:blipFill>
+                  <pic:spPr>
+                    <a:xfrm>
+                      <a:off x="0" y="0"/>
+                      <a:ext cx="6120130" cy="2923540"/>
+                    </a:xfrm>
+                    <a:prstGeom prst="rect">
+                      <a:avLst/>
+                    </a:prstGeom>
+                  </pic:spPr>
+                </pic:pic>
+              </a:graphicData>
+            </a:graphic>
+          </wp:inline>
+        </w:drawing>
+      </w:r>
+    </w:p>
+    <w:p>
+      <w:pPr>
+        <w:pStyle w:val="Standard"/>
+      </w:pPr>
+    </w:p>
+    <w:p>
+      <w:pPr>
+        <w:pStyle w:val="Standard"/>
+      </w:pPr>
+      <w:r>
+        <w:rPr>
+          <w:noProof/>
+          <w:lang w:eastAsia="pt-PT" w:bidi="ar-SA"/>
+        </w:rPr>
+        <w:drawing>
+          <wp:inline distT="0" distB="0" distL="0" distR="0" wp14:anchorId="1AF08100" wp14:editId="4B238429">
+            <wp:extent cx="6120130" cy="770255"/>
+            <wp:effectExtent l="0" t="0" r="0" b="0"/>
+            <wp:docPr id="14" name="Picture 14"/>
+            <wp:cNvGraphicFramePr>
+              <a:graphicFrameLocks xmlns:a="http://schemas.openxmlformats.org/drawingml/2006/main" noChangeAspect="1"/>
+            </wp:cNvGraphicFramePr>
+            <a:graphic xmlns:a="http://schemas.openxmlformats.org/drawingml/2006/main">
+              <a:graphicData uri="http://schemas.openxmlformats.org/drawingml/2006/picture">
+                <pic:pic xmlns:pic="http://schemas.openxmlformats.org/drawingml/2006/picture">
+                  <pic:nvPicPr>
+                    <pic:cNvPr id="1" name=""/>
+                    <pic:cNvPicPr/>
+                  </pic:nvPicPr>
+                  <pic:blipFill>
+                    <a:blip r:embed="rId12"/>
+                    <a:stretch>
+                      <a:fillRect/>
+                    </a:stretch>
+                  </pic:blipFill>
+                  <pic:spPr>
+                    <a:xfrm>
+                      <a:off x="0" y="0"/>
+                      <a:ext cx="6120130" cy="770255"/>
+                    </a:xfrm>
+                    <a:prstGeom prst="rect">
+                      <a:avLst/>
+                    </a:prstGeom>
+                  </pic:spPr>
+                </pic:pic>
+              </a:graphicData>
+            </a:graphic>
+          </wp:inline>
+        </w:drawing>
+      </w:r>
+    </w:p>
+    <w:p>
+      <w:pPr>
+        <w:pStyle w:val="Standard"/>
+      </w:pPr>
     </w:p>
     <w:p>
       <w:pPr>
@@ -488,62 +772,205 @@
           <w:b/>
           <w:bCs/>
         </w:rPr>
+        <w:lastRenderedPageBreak/>
         <w:t>- Plano de riscos</w:t>
       </w:r>
     </w:p>
     <w:p>
       <w:pPr>
         <w:pStyle w:val="Standard"/>
-      </w:pPr>
-      <w:proofErr w:type="gramStart"/>
-      <w:r>
-        <w:t>[Começar</w:t>
-      </w:r>
-      <w:proofErr w:type="gramEnd"/>
-      <w:r>
-        <w:t xml:space="preserve"> por apresentar nesta secção a matriz de exposição ao risco do projeto. Em seguida definir critérios para a utilização de técnicas para a realização de estimativas como a de </w:t>
-      </w:r>
-      <w:r>
-        <w:rPr>
-          <w:i/>
-          <w:iCs/>
-        </w:rPr>
-        <w:t>Delphi</w:t>
-      </w:r>
-      <w:r>
-        <w:t xml:space="preserve"> ou </w:t>
-      </w:r>
-      <w:proofErr w:type="spellStart"/>
-      <w:r>
-        <w:rPr>
-          <w:i/>
-          <w:iCs/>
-        </w:rPr>
-        <w:t>Pert</w:t>
-      </w:r>
-      <w:proofErr w:type="spellEnd"/>
-      <w:r>
-        <w:t>. O passo seguinte passo por apresentar tabela com o registo dos riscos (de acordo com os critérios anteriores). Aqui devem ser identificados os itens (e.g., tarefas de risco) e o plano de ação]</w:t>
-      </w:r>
-    </w:p>
-    <w:p>
-      <w:pPr>
-        <w:pStyle w:val="Standard"/>
-      </w:pPr>
-    </w:p>
-    <w:p>
-      <w:pPr>
-        <w:pStyle w:val="Standard"/>
+        <w:keepNext/>
+      </w:pPr>
+      <w:r>
+        <w:rPr>
+          <w:noProof/>
+          <w:lang w:eastAsia="pt-PT" w:bidi="ar-SA"/>
+        </w:rPr>
+        <w:drawing>
+          <wp:inline distT="0" distB="0" distL="0" distR="0" wp14:anchorId="54527B66" wp14:editId="71179A1B">
+            <wp:extent cx="4804012" cy="2948256"/>
+            <wp:effectExtent l="0" t="0" r="0" b="5080"/>
+            <wp:docPr id="18" name="Picture 18" descr="https://cdn.discordapp.com/attachments/365547706204028940/573887411516342278/unknown.png"/>
+            <wp:cNvGraphicFramePr>
+              <a:graphicFrameLocks xmlns:a="http://schemas.openxmlformats.org/drawingml/2006/main" noChangeAspect="1"/>
+            </wp:cNvGraphicFramePr>
+            <a:graphic xmlns:a="http://schemas.openxmlformats.org/drawingml/2006/main">
+              <a:graphicData uri="http://schemas.openxmlformats.org/drawingml/2006/picture">
+                <pic:pic xmlns:pic="http://schemas.openxmlformats.org/drawingml/2006/picture">
+                  <pic:nvPicPr>
+                    <pic:cNvPr id="0" name="Picture 22" descr="https://cdn.discordapp.com/attachments/365547706204028940/573887411516342278/unknown.png"/>
+                    <pic:cNvPicPr>
+                      <a:picLocks noChangeAspect="1" noChangeArrowheads="1"/>
+                    </pic:cNvPicPr>
+                  </pic:nvPicPr>
+                  <pic:blipFill>
+                    <a:blip r:embed="rId13">
+                      <a:extLst>
+                        <a:ext uri="{28A0092B-C50C-407E-A947-70E740481C1C}">
+                          <a14:useLocalDpi xmlns:a14="http://schemas.microsoft.com/office/drawing/2010/main" val="0"/>
+                        </a:ext>
+                      </a:extLst>
+                    </a:blip>
+                    <a:srcRect/>
+                    <a:stretch>
+                      <a:fillRect/>
+                    </a:stretch>
+                  </pic:blipFill>
+                  <pic:spPr bwMode="auto">
+                    <a:xfrm>
+                      <a:off x="0" y="0"/>
+                      <a:ext cx="4816164" cy="2955713"/>
+                    </a:xfrm>
+                    <a:prstGeom prst="rect">
+                      <a:avLst/>
+                    </a:prstGeom>
+                    <a:noFill/>
+                    <a:ln>
+                      <a:noFill/>
+                    </a:ln>
+                  </pic:spPr>
+                </pic:pic>
+              </a:graphicData>
+            </a:graphic>
+          </wp:inline>
+        </w:drawing>
+      </w:r>
+    </w:p>
+    <w:p>
+      <w:pPr>
+        <w:pStyle w:val="Caption"/>
         <w:rPr>
           <w:b/>
           <w:bCs/>
         </w:rPr>
       </w:pPr>
       <w:r>
+        <w:t xml:space="preserve">Figure </w:t>
+      </w:r>
+      <w:r>
+        <w:fldChar w:fldCharType="begin"/>
+      </w:r>
+      <w:r>
+        <w:instrText xml:space="preserve"> SEQ Figure \* ARABIC </w:instrText>
+      </w:r>
+      <w:r>
+        <w:fldChar w:fldCharType="separate"/>
+      </w:r>
+      <w:r>
+        <w:rPr>
+          <w:noProof/>
+        </w:rPr>
+        <w:t>1</w:t>
+      </w:r>
+      <w:r>
+        <w:fldChar w:fldCharType="end"/>
+      </w:r>
+      <w:r>
+        <w:t>- Tabela de Probabilidade</w:t>
+      </w:r>
+      <w:bookmarkStart w:id="0" w:name="_GoBack"/>
+      <w:bookmarkEnd w:id="0"/>
+    </w:p>
+    <w:p>
+      <w:pPr>
+        <w:pStyle w:val="Standard"/>
+      </w:pPr>
+      <w:r>
+        <w:rPr>
+          <w:noProof/>
+          <w:lang w:eastAsia="pt-PT" w:bidi="ar-SA"/>
+        </w:rPr>
+        <w:drawing>
+          <wp:inline distT="0" distB="0" distL="0" distR="0" wp14:anchorId="23B36161" wp14:editId="33AB8747">
+            <wp:extent cx="5648325" cy="5172075"/>
+            <wp:effectExtent l="0" t="0" r="9525" b="9525"/>
+            <wp:docPr id="16" name="Picture 16"/>
+            <wp:cNvGraphicFramePr>
+              <a:graphicFrameLocks xmlns:a="http://schemas.openxmlformats.org/drawingml/2006/main" noChangeAspect="1"/>
+            </wp:cNvGraphicFramePr>
+            <a:graphic xmlns:a="http://schemas.openxmlformats.org/drawingml/2006/main">
+              <a:graphicData uri="http://schemas.openxmlformats.org/drawingml/2006/picture">
+                <pic:pic xmlns:pic="http://schemas.openxmlformats.org/drawingml/2006/picture">
+                  <pic:nvPicPr>
+                    <pic:cNvPr id="1" name=""/>
+                    <pic:cNvPicPr/>
+                  </pic:nvPicPr>
+                  <pic:blipFill>
+                    <a:blip r:embed="rId14"/>
+                    <a:stretch>
+                      <a:fillRect/>
+                    </a:stretch>
+                  </pic:blipFill>
+                  <pic:spPr>
+                    <a:xfrm>
+                      <a:off x="0" y="0"/>
+                      <a:ext cx="5648325" cy="5172075"/>
+                    </a:xfrm>
+                    <a:prstGeom prst="rect">
+                      <a:avLst/>
+                    </a:prstGeom>
+                  </pic:spPr>
+                </pic:pic>
+              </a:graphicData>
+            </a:graphic>
+          </wp:inline>
+        </w:drawing>
+      </w:r>
+    </w:p>
+    <w:p>
+      <w:pPr>
+        <w:pStyle w:val="Standard"/>
+      </w:pPr>
+    </w:p>
+    <w:p>
+      <w:pPr>
+        <w:pStyle w:val="Standard"/>
         <w:rPr>
           <w:b/>
           <w:bCs/>
         </w:rPr>
+      </w:pPr>
+    </w:p>
+    <w:p>
+      <w:pPr>
+        <w:pStyle w:val="Standard"/>
+        <w:rPr>
+          <w:b/>
+          <w:bCs/>
+        </w:rPr>
+      </w:pPr>
+    </w:p>
+    <w:p>
+      <w:pPr>
+        <w:pStyle w:val="Standard"/>
+        <w:rPr>
+          <w:b/>
+          <w:bCs/>
+        </w:rPr>
+      </w:pPr>
+    </w:p>
+    <w:p>
+      <w:pPr>
+        <w:pStyle w:val="Standard"/>
+        <w:rPr>
+          <w:b/>
+          <w:bCs/>
+        </w:rPr>
+      </w:pPr>
+    </w:p>
+    <w:p>
+      <w:pPr>
+        <w:pStyle w:val="Standard"/>
+        <w:rPr>
+          <w:b/>
+          <w:bCs/>
+        </w:rPr>
+      </w:pPr>
+      <w:r>
+        <w:rPr>
+          <w:b/>
+          <w:bCs/>
+        </w:rPr>
         <w:t>- Matriz de responsabilidades</w:t>
       </w:r>
     </w:p>
@@ -554,7 +981,7 @@
     </w:p>
     <w:tbl>
       <w:tblPr>
-        <w:tblStyle w:val="TabelacomGrelha"/>
+        <w:tblStyle w:val="TableGrid"/>
         <w:tblW w:w="0" w:type="auto"/>
         <w:tblLook w:val="04A0" w:firstRow="1" w:lastRow="0" w:firstColumn="1" w:lastColumn="0" w:noHBand="0" w:noVBand="1"/>
       </w:tblPr>
@@ -857,7 +1284,7 @@
     </w:p>
     <w:tbl>
       <w:tblPr>
-        <w:tblStyle w:val="TabelacomGrelha"/>
+        <w:tblStyle w:val="TableGrid"/>
         <w:tblW w:w="0" w:type="auto"/>
         <w:tblLook w:val="04A0" w:firstRow="1" w:lastRow="0" w:firstColumn="1" w:lastColumn="0" w:noHBand="0" w:noVBand="1"/>
       </w:tblPr>
@@ -1151,11 +1578,7 @@
               <w:pStyle w:val="Standard"/>
             </w:pPr>
             <w:r>
-              <w:t xml:space="preserve">Sistemas </w:t>
-            </w:r>
-            <w:r>
-              <w:lastRenderedPageBreak/>
-              <w:t>Relacionados</w:t>
+              <w:t>Sistemas Relacionados</w:t>
             </w:r>
           </w:p>
         </w:tc>
@@ -1366,7 +1789,7 @@
     </w:p>
     <w:tbl>
       <w:tblPr>
-        <w:tblStyle w:val="TabelacomGrelha"/>
+        <w:tblStyle w:val="TableGrid"/>
         <w:tblW w:w="0" w:type="auto"/>
         <w:tblLook w:val="04A0" w:firstRow="1" w:lastRow="0" w:firstColumn="1" w:lastColumn="0" w:noHBand="0" w:noVBand="1"/>
       </w:tblPr>
@@ -1599,20 +2022,25 @@
               <w:pStyle w:val="Standard"/>
             </w:pPr>
             <w:r>
-              <w:t>Distribuição dos Recursos</w:t>
-            </w:r>
-          </w:p>
-        </w:tc>
-        <w:tc>
-          <w:tcPr>
-            <w:tcW w:w="2407" w:type="dxa"/>
-          </w:tcPr>
-          <w:p>
-            <w:pPr>
-              <w:pStyle w:val="Standard"/>
-              <w:jc w:val="center"/>
-            </w:pPr>
-            <w:r>
+              <w:t xml:space="preserve">Distribuição dos </w:t>
+            </w:r>
+            <w:r>
+              <w:lastRenderedPageBreak/>
+              <w:t>Recursos</w:t>
+            </w:r>
+          </w:p>
+        </w:tc>
+        <w:tc>
+          <w:tcPr>
+            <w:tcW w:w="2407" w:type="dxa"/>
+          </w:tcPr>
+          <w:p>
+            <w:pPr>
+              <w:pStyle w:val="Standard"/>
+              <w:jc w:val="center"/>
+            </w:pPr>
+            <w:r>
+              <w:lastRenderedPageBreak/>
               <w:t>1</w:t>
             </w:r>
           </w:p>
@@ -1635,21 +2063,348 @@
         <w:pStyle w:val="Standard"/>
       </w:pPr>
     </w:p>
-    <w:p>
-      <w:pPr>
-        <w:pStyle w:val="Standard"/>
-      </w:pPr>
-      <w:r>
+    <w:tbl>
+      <w:tblPr>
+        <w:tblStyle w:val="TableGrid"/>
+        <w:tblW w:w="0" w:type="auto"/>
+        <w:tblLook w:val="04A0" w:firstRow="1" w:lastRow="0" w:firstColumn="1" w:lastColumn="0" w:noHBand="0" w:noVBand="1"/>
+      </w:tblPr>
+      <w:tblGrid>
+        <w:gridCol w:w="2407"/>
+        <w:gridCol w:w="2407"/>
+        <w:gridCol w:w="2407"/>
+      </w:tblGrid>
+      <w:tr>
+        <w:tc>
+          <w:tcPr>
+            <w:tcW w:w="2407" w:type="dxa"/>
+          </w:tcPr>
+          <w:p>
+            <w:pPr>
+              <w:pStyle w:val="Standard"/>
+            </w:pPr>
+            <w:r>
+              <w:rPr>
+                <w:b/>
+                <w:color w:val="000000" w:themeColor="text1"/>
+              </w:rPr>
+              <w:t>Projeto C#</w:t>
+            </w:r>
+          </w:p>
+        </w:tc>
+        <w:tc>
+          <w:tcPr>
+            <w:tcW w:w="2407" w:type="dxa"/>
+          </w:tcPr>
+          <w:p>
+            <w:pPr>
+              <w:pStyle w:val="Standard"/>
+            </w:pPr>
+            <w:r>
+              <w:rPr>
+                <w:b/>
+              </w:rPr>
+              <w:t>Edgar Cordeiro</w:t>
+            </w:r>
+          </w:p>
+        </w:tc>
+        <w:tc>
+          <w:tcPr>
+            <w:tcW w:w="2407" w:type="dxa"/>
+          </w:tcPr>
+          <w:p>
+            <w:pPr>
+              <w:pStyle w:val="Standard"/>
+            </w:pPr>
+            <w:r>
+              <w:rPr>
+                <w:b/>
+              </w:rPr>
+              <w:t>Pedro Gomes</w:t>
+            </w:r>
+          </w:p>
+        </w:tc>
+      </w:tr>
+      <w:tr>
+        <w:tc>
+          <w:tcPr>
+            <w:tcW w:w="2407" w:type="dxa"/>
+          </w:tcPr>
+          <w:p>
+            <w:pPr>
+              <w:pStyle w:val="Standard"/>
+            </w:pPr>
+            <w:r>
+              <w:t>Criação do Modelo de Dados</w:t>
+            </w:r>
+          </w:p>
+        </w:tc>
+        <w:tc>
+          <w:tcPr>
+            <w:tcW w:w="2407" w:type="dxa"/>
+          </w:tcPr>
+          <w:p>
+            <w:pPr>
+              <w:pStyle w:val="Standard"/>
+              <w:jc w:val="center"/>
+            </w:pPr>
+            <w:r>
+              <w:t>2</w:t>
+            </w:r>
+          </w:p>
+        </w:tc>
+        <w:tc>
+          <w:tcPr>
+            <w:tcW w:w="2407" w:type="dxa"/>
+          </w:tcPr>
+          <w:p>
+            <w:pPr>
+              <w:pStyle w:val="Standard"/>
+              <w:jc w:val="center"/>
+            </w:pPr>
+            <w:r>
+              <w:t>2</w:t>
+            </w:r>
+          </w:p>
+        </w:tc>
+      </w:tr>
+      <w:tr>
+        <w:tc>
+          <w:tcPr>
+            <w:tcW w:w="2407" w:type="dxa"/>
+          </w:tcPr>
+          <w:p>
+            <w:pPr>
+              <w:pStyle w:val="Standard"/>
+            </w:pPr>
+            <w:r>
+              <w:t>Criação dos Forms</w:t>
+            </w:r>
+          </w:p>
+        </w:tc>
+        <w:tc>
+          <w:tcPr>
+            <w:tcW w:w="2407" w:type="dxa"/>
+          </w:tcPr>
+          <w:p>
+            <w:pPr>
+              <w:pStyle w:val="Standard"/>
+              <w:jc w:val="center"/>
+            </w:pPr>
+            <w:r>
+              <w:t>2</w:t>
+            </w:r>
+          </w:p>
+        </w:tc>
+        <w:tc>
+          <w:tcPr>
+            <w:tcW w:w="2407" w:type="dxa"/>
+          </w:tcPr>
+          <w:p>
+            <w:pPr>
+              <w:pStyle w:val="Standard"/>
+              <w:jc w:val="center"/>
+            </w:pPr>
+            <w:r>
+              <w:t>2</w:t>
+            </w:r>
+          </w:p>
+        </w:tc>
+      </w:tr>
+      <w:tr>
+        <w:tc>
+          <w:tcPr>
+            <w:tcW w:w="2407" w:type="dxa"/>
+          </w:tcPr>
+          <w:p>
+            <w:pPr>
+              <w:pStyle w:val="Standard"/>
+            </w:pPr>
+            <w:r>
+              <w:t>Criar uma Pasta com Pares dos Objetos</w:t>
+            </w:r>
+          </w:p>
+        </w:tc>
+        <w:tc>
+          <w:tcPr>
+            <w:tcW w:w="2407" w:type="dxa"/>
+          </w:tcPr>
+          <w:p>
+            <w:pPr>
+              <w:pStyle w:val="Standard"/>
+              <w:jc w:val="center"/>
+            </w:pPr>
+            <w:r>
+              <w:t>2</w:t>
+            </w:r>
+          </w:p>
+        </w:tc>
+        <w:tc>
+          <w:tcPr>
+            <w:tcW w:w="2407" w:type="dxa"/>
+          </w:tcPr>
+          <w:p>
+            <w:pPr>
+              <w:pStyle w:val="Standard"/>
+              <w:jc w:val="center"/>
+            </w:pPr>
+            <w:r>
+              <w:t>2</w:t>
+            </w:r>
+          </w:p>
+        </w:tc>
+      </w:tr>
+      <w:tr>
+        <w:tc>
+          <w:tcPr>
+            <w:tcW w:w="2407" w:type="dxa"/>
+          </w:tcPr>
+          <w:p>
+            <w:pPr>
+              <w:pStyle w:val="Standard"/>
+            </w:pPr>
+            <w:r>
+              <w:t>Programar os Forms</w:t>
+            </w:r>
+          </w:p>
+        </w:tc>
+        <w:tc>
+          <w:tcPr>
+            <w:tcW w:w="2407" w:type="dxa"/>
+          </w:tcPr>
+          <w:p>
+            <w:pPr>
+              <w:pStyle w:val="Standard"/>
+              <w:jc w:val="center"/>
+            </w:pPr>
+            <w:r>
+              <w:t>2</w:t>
+            </w:r>
+          </w:p>
+        </w:tc>
+        <w:tc>
+          <w:tcPr>
+            <w:tcW w:w="2407" w:type="dxa"/>
+          </w:tcPr>
+          <w:p>
+            <w:pPr>
+              <w:pStyle w:val="Standard"/>
+              <w:jc w:val="center"/>
+            </w:pPr>
+            <w:r>
+              <w:t>2</w:t>
+            </w:r>
+          </w:p>
+        </w:tc>
+      </w:tr>
+      <w:tr>
+        <w:tc>
+          <w:tcPr>
+            <w:tcW w:w="2407" w:type="dxa"/>
+          </w:tcPr>
+          <w:p>
+            <w:pPr>
+              <w:pStyle w:val="Standard"/>
+            </w:pPr>
+            <w:r>
+              <w:t>Verificação e Correção</w:t>
+            </w:r>
+          </w:p>
+        </w:tc>
+        <w:tc>
+          <w:tcPr>
+            <w:tcW w:w="2407" w:type="dxa"/>
+          </w:tcPr>
+          <w:p>
+            <w:pPr>
+              <w:pStyle w:val="Standard"/>
+              <w:jc w:val="center"/>
+            </w:pPr>
+            <w:r>
+              <w:t>2</w:t>
+            </w:r>
+          </w:p>
+        </w:tc>
+        <w:tc>
+          <w:tcPr>
+            <w:tcW w:w="2407" w:type="dxa"/>
+          </w:tcPr>
+          <w:p>
+            <w:pPr>
+              <w:pStyle w:val="Standard"/>
+              <w:jc w:val="center"/>
+            </w:pPr>
+            <w:r>
+              <w:t>2</w:t>
+            </w:r>
+          </w:p>
+        </w:tc>
+      </w:tr>
+      <w:tr>
+        <w:tc>
+          <w:tcPr>
+            <w:tcW w:w="2407" w:type="dxa"/>
+          </w:tcPr>
+          <w:p>
+            <w:pPr>
+              <w:pStyle w:val="Standard"/>
+            </w:pPr>
+            <w:r>
+              <w:t>Entrega do Projeto</w:t>
+            </w:r>
+          </w:p>
+        </w:tc>
+        <w:tc>
+          <w:tcPr>
+            <w:tcW w:w="2407" w:type="dxa"/>
+          </w:tcPr>
+          <w:p>
+            <w:pPr>
+              <w:pStyle w:val="Standard"/>
+              <w:jc w:val="center"/>
+            </w:pPr>
+            <w:r>
+              <w:t>2</w:t>
+            </w:r>
+          </w:p>
+        </w:tc>
+        <w:tc>
+          <w:tcPr>
+            <w:tcW w:w="2407" w:type="dxa"/>
+          </w:tcPr>
+          <w:p>
+            <w:pPr>
+              <w:pStyle w:val="Standard"/>
+              <w:jc w:val="center"/>
+            </w:pPr>
+            <w:r>
+              <w:t>2</w:t>
+            </w:r>
+          </w:p>
+        </w:tc>
+      </w:tr>
+    </w:tbl>
+    <w:p>
+      <w:pPr>
+        <w:pStyle w:val="Standard"/>
         <w:rPr>
           <w:b/>
         </w:rPr>
+      </w:pPr>
+    </w:p>
+    <w:p>
+      <w:pPr>
+        <w:pStyle w:val="Standard"/>
+      </w:pPr>
+      <w:r>
+        <w:rPr>
+          <w:b/>
+        </w:rPr>
         <w:t>1</w:t>
       </w:r>
       <w:r>
         <w:t>-100%</w:t>
       </w:r>
-      <w:bookmarkStart w:id="0" w:name="_GoBack"/>
-      <w:bookmarkEnd w:id="0"/>
     </w:p>
     <w:p>
       <w:pPr>
@@ -1719,33 +2474,494 @@
         <w:pStyle w:val="Standard"/>
       </w:pPr>
       <w:r>
-        <w:t xml:space="preserve">Diagrama de </w:t>
-      </w:r>
-      <w:proofErr w:type="spellStart"/>
-      <w:r>
-        <w:t>Gantt</w:t>
-      </w:r>
-      <w:proofErr w:type="spellEnd"/>
-    </w:p>
-    <w:p>
-      <w:pPr>
-        <w:pStyle w:val="Standard"/>
-      </w:pPr>
-    </w:p>
-    <w:p>
-      <w:pPr>
-        <w:pStyle w:val="Standard"/>
-      </w:pPr>
-    </w:p>
-    <w:p>
-      <w:pPr>
-        <w:pStyle w:val="Standard"/>
-      </w:pPr>
-    </w:p>
-    <w:p>
-      <w:pPr>
-        <w:pStyle w:val="Standard"/>
-      </w:pPr>
+        <w:t>Diagrama de Gantt</w:t>
+      </w:r>
+    </w:p>
+    <w:p>
+      <w:pPr>
+        <w:pStyle w:val="Standard"/>
+      </w:pPr>
+      <w:r>
+        <w:rPr>
+          <w:noProof/>
+          <w:lang w:eastAsia="pt-PT" w:bidi="ar-SA"/>
+        </w:rPr>
+        <w:drawing>
+          <wp:inline distT="0" distB="0" distL="0" distR="0" wp14:anchorId="719EA98B" wp14:editId="7190E151">
+            <wp:extent cx="6120130" cy="3851171"/>
+            <wp:effectExtent l="0" t="0" r="0" b="0"/>
+            <wp:docPr id="3" name="Picture 3" descr="https://cdn.discordapp.com/attachments/268499832270880768/573776945687429130/unknown.png"/>
+            <wp:cNvGraphicFramePr>
+              <a:graphicFrameLocks xmlns:a="http://schemas.openxmlformats.org/drawingml/2006/main" noChangeAspect="1"/>
+            </wp:cNvGraphicFramePr>
+            <a:graphic xmlns:a="http://schemas.openxmlformats.org/drawingml/2006/main">
+              <a:graphicData uri="http://schemas.openxmlformats.org/drawingml/2006/picture">
+                <pic:pic xmlns:pic="http://schemas.openxmlformats.org/drawingml/2006/picture">
+                  <pic:nvPicPr>
+                    <pic:cNvPr id="0" name="Picture 1" descr="https://cdn.discordapp.com/attachments/268499832270880768/573776945687429130/unknown.png"/>
+                    <pic:cNvPicPr>
+                      <a:picLocks noChangeAspect="1" noChangeArrowheads="1"/>
+                    </pic:cNvPicPr>
+                  </pic:nvPicPr>
+                  <pic:blipFill>
+                    <a:blip r:embed="rId15">
+                      <a:extLst>
+                        <a:ext uri="{28A0092B-C50C-407E-A947-70E740481C1C}">
+                          <a14:useLocalDpi xmlns:a14="http://schemas.microsoft.com/office/drawing/2010/main" val="0"/>
+                        </a:ext>
+                      </a:extLst>
+                    </a:blip>
+                    <a:srcRect/>
+                    <a:stretch>
+                      <a:fillRect/>
+                    </a:stretch>
+                  </pic:blipFill>
+                  <pic:spPr bwMode="auto">
+                    <a:xfrm>
+                      <a:off x="0" y="0"/>
+                      <a:ext cx="6120130" cy="3851171"/>
+                    </a:xfrm>
+                    <a:prstGeom prst="rect">
+                      <a:avLst/>
+                    </a:prstGeom>
+                    <a:noFill/>
+                    <a:ln>
+                      <a:noFill/>
+                    </a:ln>
+                  </pic:spPr>
+                </pic:pic>
+              </a:graphicData>
+            </a:graphic>
+          </wp:inline>
+        </w:drawing>
+      </w:r>
+    </w:p>
+    <w:p>
+      <w:pPr>
+        <w:pStyle w:val="Standard"/>
+      </w:pPr>
+    </w:p>
+    <w:p>
+      <w:pPr>
+        <w:pStyle w:val="Standard"/>
+      </w:pPr>
+    </w:p>
+    <w:p>
+      <w:pPr>
+        <w:pStyle w:val="Standard"/>
+      </w:pPr>
+      <w:r>
+        <w:rPr>
+          <w:noProof/>
+          <w:lang w:eastAsia="pt-PT" w:bidi="ar-SA"/>
+        </w:rPr>
+        <w:lastRenderedPageBreak/>
+        <w:drawing>
+          <wp:inline distT="0" distB="0" distL="0" distR="0" wp14:anchorId="7F287867" wp14:editId="28DC9C55">
+            <wp:extent cx="6120130" cy="4001623"/>
+            <wp:effectExtent l="0" t="0" r="0" b="0"/>
+            <wp:docPr id="4" name="Picture 4" descr="https://cdn.discordapp.com/attachments/268499832270880768/573777183898730496/unknown.png"/>
+            <wp:cNvGraphicFramePr>
+              <a:graphicFrameLocks xmlns:a="http://schemas.openxmlformats.org/drawingml/2006/main" noChangeAspect="1"/>
+            </wp:cNvGraphicFramePr>
+            <a:graphic xmlns:a="http://schemas.openxmlformats.org/drawingml/2006/main">
+              <a:graphicData uri="http://schemas.openxmlformats.org/drawingml/2006/picture">
+                <pic:pic xmlns:pic="http://schemas.openxmlformats.org/drawingml/2006/picture">
+                  <pic:nvPicPr>
+                    <pic:cNvPr id="0" name="Picture 3" descr="https://cdn.discordapp.com/attachments/268499832270880768/573777183898730496/unknown.png"/>
+                    <pic:cNvPicPr>
+                      <a:picLocks noChangeAspect="1" noChangeArrowheads="1"/>
+                    </pic:cNvPicPr>
+                  </pic:nvPicPr>
+                  <pic:blipFill>
+                    <a:blip r:embed="rId16">
+                      <a:extLst>
+                        <a:ext uri="{28A0092B-C50C-407E-A947-70E740481C1C}">
+                          <a14:useLocalDpi xmlns:a14="http://schemas.microsoft.com/office/drawing/2010/main" val="0"/>
+                        </a:ext>
+                      </a:extLst>
+                    </a:blip>
+                    <a:srcRect/>
+                    <a:stretch>
+                      <a:fillRect/>
+                    </a:stretch>
+                  </pic:blipFill>
+                  <pic:spPr bwMode="auto">
+                    <a:xfrm>
+                      <a:off x="0" y="0"/>
+                      <a:ext cx="6120130" cy="4001623"/>
+                    </a:xfrm>
+                    <a:prstGeom prst="rect">
+                      <a:avLst/>
+                    </a:prstGeom>
+                    <a:noFill/>
+                    <a:ln>
+                      <a:noFill/>
+                    </a:ln>
+                  </pic:spPr>
+                </pic:pic>
+              </a:graphicData>
+            </a:graphic>
+          </wp:inline>
+        </w:drawing>
+      </w:r>
+    </w:p>
+    <w:p>
+      <w:pPr>
+        <w:pStyle w:val="Standard"/>
+      </w:pPr>
+      <w:r>
+        <w:rPr>
+          <w:noProof/>
+          <w:lang w:eastAsia="pt-PT" w:bidi="ar-SA"/>
+        </w:rPr>
+        <w:drawing>
+          <wp:inline distT="0" distB="0" distL="0" distR="0" wp14:anchorId="208D05F9" wp14:editId="0E1DAEEC">
+            <wp:extent cx="6120130" cy="3988089"/>
+            <wp:effectExtent l="0" t="0" r="0" b="0"/>
+            <wp:docPr id="5" name="Picture 5" descr="https://cdn.discordapp.com/attachments/268499832270880768/573777304249958410/unknown.png"/>
+            <wp:cNvGraphicFramePr>
+              <a:graphicFrameLocks xmlns:a="http://schemas.openxmlformats.org/drawingml/2006/main" noChangeAspect="1"/>
+            </wp:cNvGraphicFramePr>
+            <a:graphic xmlns:a="http://schemas.openxmlformats.org/drawingml/2006/main">
+              <a:graphicData uri="http://schemas.openxmlformats.org/drawingml/2006/picture">
+                <pic:pic xmlns:pic="http://schemas.openxmlformats.org/drawingml/2006/picture">
+                  <pic:nvPicPr>
+                    <pic:cNvPr id="0" name="Picture 5" descr="https://cdn.discordapp.com/attachments/268499832270880768/573777304249958410/unknown.png"/>
+                    <pic:cNvPicPr>
+                      <a:picLocks noChangeAspect="1" noChangeArrowheads="1"/>
+                    </pic:cNvPicPr>
+                  </pic:nvPicPr>
+                  <pic:blipFill>
+                    <a:blip r:embed="rId17">
+                      <a:extLst>
+                        <a:ext uri="{28A0092B-C50C-407E-A947-70E740481C1C}">
+                          <a14:useLocalDpi xmlns:a14="http://schemas.microsoft.com/office/drawing/2010/main" val="0"/>
+                        </a:ext>
+                      </a:extLst>
+                    </a:blip>
+                    <a:srcRect/>
+                    <a:stretch>
+                      <a:fillRect/>
+                    </a:stretch>
+                  </pic:blipFill>
+                  <pic:spPr bwMode="auto">
+                    <a:xfrm>
+                      <a:off x="0" y="0"/>
+                      <a:ext cx="6120130" cy="3988089"/>
+                    </a:xfrm>
+                    <a:prstGeom prst="rect">
+                      <a:avLst/>
+                    </a:prstGeom>
+                    <a:noFill/>
+                    <a:ln>
+                      <a:noFill/>
+                    </a:ln>
+                  </pic:spPr>
+                </pic:pic>
+              </a:graphicData>
+            </a:graphic>
+          </wp:inline>
+        </w:drawing>
+      </w:r>
+    </w:p>
+    <w:p>
+      <w:pPr>
+        <w:pStyle w:val="Standard"/>
+      </w:pPr>
+      <w:r>
+        <w:rPr>
+          <w:noProof/>
+          <w:lang w:eastAsia="pt-PT" w:bidi="ar-SA"/>
+        </w:rPr>
+        <w:lastRenderedPageBreak/>
+        <w:drawing>
+          <wp:inline distT="0" distB="0" distL="0" distR="0" wp14:anchorId="12C82B54" wp14:editId="5D6AA899">
+            <wp:extent cx="6120130" cy="3994989"/>
+            <wp:effectExtent l="0" t="0" r="0" b="5715"/>
+            <wp:docPr id="6" name="Picture 6" descr="https://cdn.discordapp.com/attachments/268499832270880768/573777400270290946/unknown.png"/>
+            <wp:cNvGraphicFramePr>
+              <a:graphicFrameLocks xmlns:a="http://schemas.openxmlformats.org/drawingml/2006/main" noChangeAspect="1"/>
+            </wp:cNvGraphicFramePr>
+            <a:graphic xmlns:a="http://schemas.openxmlformats.org/drawingml/2006/main">
+              <a:graphicData uri="http://schemas.openxmlformats.org/drawingml/2006/picture">
+                <pic:pic xmlns:pic="http://schemas.openxmlformats.org/drawingml/2006/picture">
+                  <pic:nvPicPr>
+                    <pic:cNvPr id="0" name="Picture 7" descr="https://cdn.discordapp.com/attachments/268499832270880768/573777400270290946/unknown.png"/>
+                    <pic:cNvPicPr>
+                      <a:picLocks noChangeAspect="1" noChangeArrowheads="1"/>
+                    </pic:cNvPicPr>
+                  </pic:nvPicPr>
+                  <pic:blipFill>
+                    <a:blip r:embed="rId18">
+                      <a:extLst>
+                        <a:ext uri="{28A0092B-C50C-407E-A947-70E740481C1C}">
+                          <a14:useLocalDpi xmlns:a14="http://schemas.microsoft.com/office/drawing/2010/main" val="0"/>
+                        </a:ext>
+                      </a:extLst>
+                    </a:blip>
+                    <a:srcRect/>
+                    <a:stretch>
+                      <a:fillRect/>
+                    </a:stretch>
+                  </pic:blipFill>
+                  <pic:spPr bwMode="auto">
+                    <a:xfrm>
+                      <a:off x="0" y="0"/>
+                      <a:ext cx="6120130" cy="3994989"/>
+                    </a:xfrm>
+                    <a:prstGeom prst="rect">
+                      <a:avLst/>
+                    </a:prstGeom>
+                    <a:noFill/>
+                    <a:ln>
+                      <a:noFill/>
+                    </a:ln>
+                  </pic:spPr>
+                </pic:pic>
+              </a:graphicData>
+            </a:graphic>
+          </wp:inline>
+        </w:drawing>
+      </w:r>
+    </w:p>
+    <w:p>
+      <w:pPr>
+        <w:pStyle w:val="Standard"/>
+      </w:pPr>
+      <w:r>
+        <w:rPr>
+          <w:noProof/>
+          <w:lang w:eastAsia="pt-PT" w:bidi="ar-SA"/>
+        </w:rPr>
+        <w:drawing>
+          <wp:inline distT="0" distB="0" distL="0" distR="0" wp14:anchorId="3FC0BF14" wp14:editId="223F61E1">
+            <wp:extent cx="6120130" cy="3962922"/>
+            <wp:effectExtent l="0" t="0" r="0" b="0"/>
+            <wp:docPr id="7" name="Picture 7" descr="https://cdn.discordapp.com/attachments/268499832270880768/573777534932746250/unknown.png"/>
+            <wp:cNvGraphicFramePr>
+              <a:graphicFrameLocks xmlns:a="http://schemas.openxmlformats.org/drawingml/2006/main" noChangeAspect="1"/>
+            </wp:cNvGraphicFramePr>
+            <a:graphic xmlns:a="http://schemas.openxmlformats.org/drawingml/2006/main">
+              <a:graphicData uri="http://schemas.openxmlformats.org/drawingml/2006/picture">
+                <pic:pic xmlns:pic="http://schemas.openxmlformats.org/drawingml/2006/picture">
+                  <pic:nvPicPr>
+                    <pic:cNvPr id="0" name="Picture 9" descr="https://cdn.discordapp.com/attachments/268499832270880768/573777534932746250/unknown.png"/>
+                    <pic:cNvPicPr>
+                      <a:picLocks noChangeAspect="1" noChangeArrowheads="1"/>
+                    </pic:cNvPicPr>
+                  </pic:nvPicPr>
+                  <pic:blipFill>
+                    <a:blip r:embed="rId19">
+                      <a:extLst>
+                        <a:ext uri="{28A0092B-C50C-407E-A947-70E740481C1C}">
+                          <a14:useLocalDpi xmlns:a14="http://schemas.microsoft.com/office/drawing/2010/main" val="0"/>
+                        </a:ext>
+                      </a:extLst>
+                    </a:blip>
+                    <a:srcRect/>
+                    <a:stretch>
+                      <a:fillRect/>
+                    </a:stretch>
+                  </pic:blipFill>
+                  <pic:spPr bwMode="auto">
+                    <a:xfrm>
+                      <a:off x="0" y="0"/>
+                      <a:ext cx="6120130" cy="3962922"/>
+                    </a:xfrm>
+                    <a:prstGeom prst="rect">
+                      <a:avLst/>
+                    </a:prstGeom>
+                    <a:noFill/>
+                    <a:ln>
+                      <a:noFill/>
+                    </a:ln>
+                  </pic:spPr>
+                </pic:pic>
+              </a:graphicData>
+            </a:graphic>
+          </wp:inline>
+        </w:drawing>
+      </w:r>
+    </w:p>
+    <w:p>
+      <w:pPr>
+        <w:pStyle w:val="Standard"/>
+      </w:pPr>
+      <w:r>
+        <w:rPr>
+          <w:noProof/>
+          <w:lang w:eastAsia="pt-PT" w:bidi="ar-SA"/>
+        </w:rPr>
+        <w:lastRenderedPageBreak/>
+        <w:drawing>
+          <wp:inline distT="0" distB="0" distL="0" distR="0" wp14:anchorId="4EA769B0" wp14:editId="7788E020">
+            <wp:extent cx="6120130" cy="3956030"/>
+            <wp:effectExtent l="0" t="0" r="0" b="6985"/>
+            <wp:docPr id="8" name="Picture 8" descr="https://cdn.discordapp.com/attachments/268499832270880768/573777650745737226/unknown.png"/>
+            <wp:cNvGraphicFramePr>
+              <a:graphicFrameLocks xmlns:a="http://schemas.openxmlformats.org/drawingml/2006/main" noChangeAspect="1"/>
+            </wp:cNvGraphicFramePr>
+            <a:graphic xmlns:a="http://schemas.openxmlformats.org/drawingml/2006/main">
+              <a:graphicData uri="http://schemas.openxmlformats.org/drawingml/2006/picture">
+                <pic:pic xmlns:pic="http://schemas.openxmlformats.org/drawingml/2006/picture">
+                  <pic:nvPicPr>
+                    <pic:cNvPr id="0" name="Picture 11" descr="https://cdn.discordapp.com/attachments/268499832270880768/573777650745737226/unknown.png"/>
+                    <pic:cNvPicPr>
+                      <a:picLocks noChangeAspect="1" noChangeArrowheads="1"/>
+                    </pic:cNvPicPr>
+                  </pic:nvPicPr>
+                  <pic:blipFill>
+                    <a:blip r:embed="rId20">
+                      <a:extLst>
+                        <a:ext uri="{28A0092B-C50C-407E-A947-70E740481C1C}">
+                          <a14:useLocalDpi xmlns:a14="http://schemas.microsoft.com/office/drawing/2010/main" val="0"/>
+                        </a:ext>
+                      </a:extLst>
+                    </a:blip>
+                    <a:srcRect/>
+                    <a:stretch>
+                      <a:fillRect/>
+                    </a:stretch>
+                  </pic:blipFill>
+                  <pic:spPr bwMode="auto">
+                    <a:xfrm>
+                      <a:off x="0" y="0"/>
+                      <a:ext cx="6120130" cy="3956030"/>
+                    </a:xfrm>
+                    <a:prstGeom prst="rect">
+                      <a:avLst/>
+                    </a:prstGeom>
+                    <a:noFill/>
+                    <a:ln>
+                      <a:noFill/>
+                    </a:ln>
+                  </pic:spPr>
+                </pic:pic>
+              </a:graphicData>
+            </a:graphic>
+          </wp:inline>
+        </w:drawing>
+      </w:r>
+    </w:p>
+    <w:p>
+      <w:pPr>
+        <w:pStyle w:val="Standard"/>
+      </w:pPr>
+      <w:r>
+        <w:rPr>
+          <w:noProof/>
+          <w:lang w:eastAsia="pt-PT" w:bidi="ar-SA"/>
+        </w:rPr>
+        <w:drawing>
+          <wp:inline distT="0" distB="0" distL="0" distR="0" wp14:anchorId="57D407E0" wp14:editId="2423F6FC">
+            <wp:extent cx="6120130" cy="3981189"/>
+            <wp:effectExtent l="0" t="0" r="0" b="635"/>
+            <wp:docPr id="9" name="Picture 9" descr="https://cdn.discordapp.com/attachments/268499832270880768/573777739149082624/unknown.png"/>
+            <wp:cNvGraphicFramePr>
+              <a:graphicFrameLocks xmlns:a="http://schemas.openxmlformats.org/drawingml/2006/main" noChangeAspect="1"/>
+            </wp:cNvGraphicFramePr>
+            <a:graphic xmlns:a="http://schemas.openxmlformats.org/drawingml/2006/main">
+              <a:graphicData uri="http://schemas.openxmlformats.org/drawingml/2006/picture">
+                <pic:pic xmlns:pic="http://schemas.openxmlformats.org/drawingml/2006/picture">
+                  <pic:nvPicPr>
+                    <pic:cNvPr id="0" name="Picture 13" descr="https://cdn.discordapp.com/attachments/268499832270880768/573777739149082624/unknown.png"/>
+                    <pic:cNvPicPr>
+                      <a:picLocks noChangeAspect="1" noChangeArrowheads="1"/>
+                    </pic:cNvPicPr>
+                  </pic:nvPicPr>
+                  <pic:blipFill>
+                    <a:blip r:embed="rId21">
+                      <a:extLst>
+                        <a:ext uri="{28A0092B-C50C-407E-A947-70E740481C1C}">
+                          <a14:useLocalDpi xmlns:a14="http://schemas.microsoft.com/office/drawing/2010/main" val="0"/>
+                        </a:ext>
+                      </a:extLst>
+                    </a:blip>
+                    <a:srcRect/>
+                    <a:stretch>
+                      <a:fillRect/>
+                    </a:stretch>
+                  </pic:blipFill>
+                  <pic:spPr bwMode="auto">
+                    <a:xfrm>
+                      <a:off x="0" y="0"/>
+                      <a:ext cx="6120130" cy="3981189"/>
+                    </a:xfrm>
+                    <a:prstGeom prst="rect">
+                      <a:avLst/>
+                    </a:prstGeom>
+                    <a:noFill/>
+                    <a:ln>
+                      <a:noFill/>
+                    </a:ln>
+                  </pic:spPr>
+                </pic:pic>
+              </a:graphicData>
+            </a:graphic>
+          </wp:inline>
+        </w:drawing>
+      </w:r>
+    </w:p>
+    <w:p>
+      <w:pPr>
+        <w:pStyle w:val="Standard"/>
+      </w:pPr>
+      <w:r>
+        <w:rPr>
+          <w:noProof/>
+          <w:lang w:eastAsia="pt-PT" w:bidi="ar-SA"/>
+        </w:rPr>
+        <w:lastRenderedPageBreak/>
+        <w:drawing>
+          <wp:inline distT="0" distB="0" distL="0" distR="0" wp14:anchorId="19351BB6" wp14:editId="5A877C77">
+            <wp:extent cx="6120130" cy="2363969"/>
+            <wp:effectExtent l="0" t="0" r="0" b="0"/>
+            <wp:docPr id="10" name="Picture 10" descr="https://cdn.discordapp.com/attachments/268499832270880768/573777880467767297/unknown.png"/>
+            <wp:cNvGraphicFramePr>
+              <a:graphicFrameLocks xmlns:a="http://schemas.openxmlformats.org/drawingml/2006/main" noChangeAspect="1"/>
+            </wp:cNvGraphicFramePr>
+            <a:graphic xmlns:a="http://schemas.openxmlformats.org/drawingml/2006/main">
+              <a:graphicData uri="http://schemas.openxmlformats.org/drawingml/2006/picture">
+                <pic:pic xmlns:pic="http://schemas.openxmlformats.org/drawingml/2006/picture">
+                  <pic:nvPicPr>
+                    <pic:cNvPr id="0" name="Picture 15" descr="https://cdn.discordapp.com/attachments/268499832270880768/573777880467767297/unknown.png"/>
+                    <pic:cNvPicPr>
+                      <a:picLocks noChangeAspect="1" noChangeArrowheads="1"/>
+                    </pic:cNvPicPr>
+                  </pic:nvPicPr>
+                  <pic:blipFill>
+                    <a:blip r:embed="rId22">
+                      <a:extLst>
+                        <a:ext uri="{28A0092B-C50C-407E-A947-70E740481C1C}">
+                          <a14:useLocalDpi xmlns:a14="http://schemas.microsoft.com/office/drawing/2010/main" val="0"/>
+                        </a:ext>
+                      </a:extLst>
+                    </a:blip>
+                    <a:srcRect/>
+                    <a:stretch>
+                      <a:fillRect/>
+                    </a:stretch>
+                  </pic:blipFill>
+                  <pic:spPr bwMode="auto">
+                    <a:xfrm>
+                      <a:off x="0" y="0"/>
+                      <a:ext cx="6120130" cy="2363969"/>
+                    </a:xfrm>
+                    <a:prstGeom prst="rect">
+                      <a:avLst/>
+                    </a:prstGeom>
+                    <a:noFill/>
+                    <a:ln>
+                      <a:noFill/>
+                    </a:ln>
+                  </pic:spPr>
+                </pic:pic>
+              </a:graphicData>
+            </a:graphic>
+          </wp:inline>
+        </w:drawing>
+      </w:r>
     </w:p>
     <w:sectPr>
       <w:pgSz w:w="11906" w:h="16838"/>
@@ -1757,7 +2973,7 @@
 </file>
 
 <file path=word/endnotes.xml><?xml version="1.0" encoding="utf-8"?>
-<w:endnotes xmlns:wpc="http://schemas.microsoft.com/office/word/2010/wordprocessingCanvas" xmlns:cx="http://schemas.microsoft.com/office/drawing/2014/chartex" xmlns:cx1="http://schemas.microsoft.com/office/drawing/2015/9/8/chartex" xmlns:cx2="http://schemas.microsoft.com/office/drawing/2015/10/21/chartex" xmlns:cx3="http://schemas.microsoft.com/office/drawing/2016/5/9/chartex" xmlns:cx4="http://schemas.microsoft.com/office/drawing/2016/5/10/chartex" xmlns:cx5="http://schemas.microsoft.com/office/drawing/2016/5/11/chartex" xmlns:cx6="http://schemas.microsoft.com/office/drawing/2016/5/12/chartex" xmlns:cx7="http://schemas.microsoft.com/office/drawing/2016/5/13/chartex" xmlns:cx8="http://schemas.microsoft.com/office/drawing/2016/5/14/chartex" xmlns:mc="http://schemas.openxmlformats.org/markup-compatibility/2006" xmlns:aink="http://schemas.microsoft.com/office/drawing/2016/ink" xmlns:am3d="http://schemas.microsoft.com/office/drawing/2017/model3d" xmlns:o="urn:schemas-microsoft-com:office:office" xmlns:r="http://schemas.openxmlformats.org/officeDocument/2006/relationships" xmlns:m="http://schemas.openxmlformats.org/officeDocument/2006/math" xmlns:v="urn:schemas-microsoft-com:vml" xmlns:wp14="http://schemas.microsoft.com/office/word/2010/wordprocessingDrawing" xmlns:wp="http://schemas.openxmlformats.org/drawingml/2006/wordprocessingDrawing" xmlns:w10="urn:schemas-microsoft-com:office:word" xmlns:w="http://schemas.openxmlformats.org/wordprocessingml/2006/main" xmlns:w14="http://schemas.microsoft.com/office/word/2010/wordml" xmlns:w15="http://schemas.microsoft.com/office/word/2012/wordml" xmlns:w16cid="http://schemas.microsoft.com/office/word/2016/wordml/cid" xmlns:w16se="http://schemas.microsoft.com/office/word/2015/wordml/symex" xmlns:wpg="http://schemas.microsoft.com/office/word/2010/wordprocessingGroup" xmlns:wpi="http://schemas.microsoft.com/office/word/2010/wordprocessingInk" xmlns:wne="http://schemas.microsoft.com/office/word/2006/wordml" xmlns:wps="http://schemas.microsoft.com/office/word/2010/wordprocessingShape" mc:Ignorable="w14 w15 w16se w16cid wp14">
+<w:endnotes xmlns:wpc="http://schemas.microsoft.com/office/word/2010/wordprocessingCanvas" xmlns:cx="http://schemas.microsoft.com/office/drawing/2014/chartex" xmlns:mc="http://schemas.openxmlformats.org/markup-compatibility/2006" xmlns:o="urn:schemas-microsoft-com:office:office" xmlns:r="http://schemas.openxmlformats.org/officeDocument/2006/relationships" xmlns:m="http://schemas.openxmlformats.org/officeDocument/2006/math" xmlns:v="urn:schemas-microsoft-com:vml" xmlns:wp14="http://schemas.microsoft.com/office/word/2010/wordprocessingDrawing" xmlns:wp="http://schemas.openxmlformats.org/drawingml/2006/wordprocessingDrawing" xmlns:w10="urn:schemas-microsoft-com:office:word" xmlns:w="http://schemas.openxmlformats.org/wordprocessingml/2006/main" xmlns:w14="http://schemas.microsoft.com/office/word/2010/wordml" xmlns:w15="http://schemas.microsoft.com/office/word/2012/wordml" xmlns:w16se="http://schemas.microsoft.com/office/word/2015/wordml/symex" xmlns:wpg="http://schemas.microsoft.com/office/word/2010/wordprocessingGroup" xmlns:wpi="http://schemas.microsoft.com/office/word/2010/wordprocessingInk" xmlns:wne="http://schemas.microsoft.com/office/word/2006/wordml" xmlns:wps="http://schemas.microsoft.com/office/word/2010/wordprocessingShape" mc:Ignorable="w14 w15 w16se wp14">
   <w:endnote w:type="separator" w:id="-1">
     <w:p>
       <w:r>
@@ -1776,7 +2992,7 @@
 </file>
 
 <file path=word/footnotes.xml><?xml version="1.0" encoding="utf-8"?>
-<w:footnotes xmlns:wpc="http://schemas.microsoft.com/office/word/2010/wordprocessingCanvas" xmlns:cx="http://schemas.microsoft.com/office/drawing/2014/chartex" xmlns:cx1="http://schemas.microsoft.com/office/drawing/2015/9/8/chartex" xmlns:cx2="http://schemas.microsoft.com/office/drawing/2015/10/21/chartex" xmlns:cx3="http://schemas.microsoft.com/office/drawing/2016/5/9/chartex" xmlns:cx4="http://schemas.microsoft.com/office/drawing/2016/5/10/chartex" xmlns:cx5="http://schemas.microsoft.com/office/drawing/2016/5/11/chartex" xmlns:cx6="http://schemas.microsoft.com/office/drawing/2016/5/12/chartex" xmlns:cx7="http://schemas.microsoft.com/office/drawing/2016/5/13/chartex" xmlns:cx8="http://schemas.microsoft.com/office/drawing/2016/5/14/chartex" xmlns:mc="http://schemas.openxmlformats.org/markup-compatibility/2006" xmlns:aink="http://schemas.microsoft.com/office/drawing/2016/ink" xmlns:am3d="http://schemas.microsoft.com/office/drawing/2017/model3d" xmlns:o="urn:schemas-microsoft-com:office:office" xmlns:r="http://schemas.openxmlformats.org/officeDocument/2006/relationships" xmlns:m="http://schemas.openxmlformats.org/officeDocument/2006/math" xmlns:v="urn:schemas-microsoft-com:vml" xmlns:wp14="http://schemas.microsoft.com/office/word/2010/wordprocessingDrawing" xmlns:wp="http://schemas.openxmlformats.org/drawingml/2006/wordprocessingDrawing" xmlns:w10="urn:schemas-microsoft-com:office:word" xmlns:w="http://schemas.openxmlformats.org/wordprocessingml/2006/main" xmlns:w14="http://schemas.microsoft.com/office/word/2010/wordml" xmlns:w15="http://schemas.microsoft.com/office/word/2012/wordml" xmlns:w16cid="http://schemas.microsoft.com/office/word/2016/wordml/cid" xmlns:w16se="http://schemas.microsoft.com/office/word/2015/wordml/symex" xmlns:wpg="http://schemas.microsoft.com/office/word/2010/wordprocessingGroup" xmlns:wpi="http://schemas.microsoft.com/office/word/2010/wordprocessingInk" xmlns:wne="http://schemas.microsoft.com/office/word/2006/wordml" xmlns:wps="http://schemas.microsoft.com/office/word/2010/wordprocessingShape" mc:Ignorable="w14 w15 w16se w16cid wp14">
+<w:footnotes xmlns:wpc="http://schemas.microsoft.com/office/word/2010/wordprocessingCanvas" xmlns:cx="http://schemas.microsoft.com/office/drawing/2014/chartex" xmlns:mc="http://schemas.openxmlformats.org/markup-compatibility/2006" xmlns:o="urn:schemas-microsoft-com:office:office" xmlns:r="http://schemas.openxmlformats.org/officeDocument/2006/relationships" xmlns:m="http://schemas.openxmlformats.org/officeDocument/2006/math" xmlns:v="urn:schemas-microsoft-com:vml" xmlns:wp14="http://schemas.microsoft.com/office/word/2010/wordprocessingDrawing" xmlns:wp="http://schemas.openxmlformats.org/drawingml/2006/wordprocessingDrawing" xmlns:w10="urn:schemas-microsoft-com:office:word" xmlns:w="http://schemas.openxmlformats.org/wordprocessingml/2006/main" xmlns:w14="http://schemas.microsoft.com/office/word/2010/wordml" xmlns:w15="http://schemas.microsoft.com/office/word/2012/wordml" xmlns:w16se="http://schemas.microsoft.com/office/word/2015/wordml/symex" xmlns:wpg="http://schemas.microsoft.com/office/word/2010/wordprocessingGroup" xmlns:wpi="http://schemas.microsoft.com/office/word/2010/wordprocessingInk" xmlns:wne="http://schemas.microsoft.com/office/word/2006/wordml" xmlns:wps="http://schemas.microsoft.com/office/word/2010/wordprocessingShape" mc:Ignorable="w14 w15 w16se wp14">
   <w:footnote w:type="separator" w:id="-1">
     <w:p>
       <w:r>
@@ -1797,8 +3013,129 @@
 </w:footnotes>
 </file>
 
+<file path=word/numbering.xml><?xml version="1.0" encoding="utf-8"?>
+<w:numbering xmlns:wpc="http://schemas.microsoft.com/office/word/2010/wordprocessingCanvas" xmlns:cx="http://schemas.microsoft.com/office/drawing/2014/chartex" xmlns:mc="http://schemas.openxmlformats.org/markup-compatibility/2006" xmlns:o="urn:schemas-microsoft-com:office:office" xmlns:r="http://schemas.openxmlformats.org/officeDocument/2006/relationships" xmlns:m="http://schemas.openxmlformats.org/officeDocument/2006/math" xmlns:v="urn:schemas-microsoft-com:vml" xmlns:wp14="http://schemas.microsoft.com/office/word/2010/wordprocessingDrawing" xmlns:wp="http://schemas.openxmlformats.org/drawingml/2006/wordprocessingDrawing" xmlns:w10="urn:schemas-microsoft-com:office:word" xmlns:w="http://schemas.openxmlformats.org/wordprocessingml/2006/main" xmlns:w14="http://schemas.microsoft.com/office/word/2010/wordml" xmlns:w15="http://schemas.microsoft.com/office/word/2012/wordml" xmlns:w16se="http://schemas.microsoft.com/office/word/2015/wordml/symex" xmlns:wpg="http://schemas.microsoft.com/office/word/2010/wordprocessingGroup" xmlns:wpi="http://schemas.microsoft.com/office/word/2010/wordprocessingInk" xmlns:wne="http://schemas.microsoft.com/office/word/2006/wordml" xmlns:wps="http://schemas.microsoft.com/office/word/2010/wordprocessingShape" mc:Ignorable="w14 w15 w16se wp14">
+  <w:abstractNum w:abstractNumId="0" w15:restartNumberingAfterBreak="0">
+    <w:nsid w:val="080E3FEE"/>
+    <w:multiLevelType w:val="hybridMultilevel"/>
+    <w:tmpl w:val="ACBE94F2"/>
+    <w:lvl w:ilvl="0" w:tplc="08160001">
+      <w:start w:val="1"/>
+      <w:numFmt w:val="bullet"/>
+      <w:lvlText w:val=""/>
+      <w:lvlJc w:val="left"/>
+      <w:pPr>
+        <w:ind w:left="720" w:hanging="360"/>
+      </w:pPr>
+      <w:rPr>
+        <w:rFonts w:ascii="Symbol" w:hAnsi="Symbol" w:hint="default"/>
+      </w:rPr>
+    </w:lvl>
+    <w:lvl w:ilvl="1" w:tplc="08160003" w:tentative="1">
+      <w:start w:val="1"/>
+      <w:numFmt w:val="bullet"/>
+      <w:lvlText w:val="o"/>
+      <w:lvlJc w:val="left"/>
+      <w:pPr>
+        <w:ind w:left="1440" w:hanging="360"/>
+      </w:pPr>
+      <w:rPr>
+        <w:rFonts w:ascii="Courier New" w:hAnsi="Courier New" w:cs="Courier New" w:hint="default"/>
+      </w:rPr>
+    </w:lvl>
+    <w:lvl w:ilvl="2" w:tplc="08160005" w:tentative="1">
+      <w:start w:val="1"/>
+      <w:numFmt w:val="bullet"/>
+      <w:lvlText w:val=""/>
+      <w:lvlJc w:val="left"/>
+      <w:pPr>
+        <w:ind w:left="2160" w:hanging="360"/>
+      </w:pPr>
+      <w:rPr>
+        <w:rFonts w:ascii="Wingdings" w:hAnsi="Wingdings" w:hint="default"/>
+      </w:rPr>
+    </w:lvl>
+    <w:lvl w:ilvl="3" w:tplc="08160001" w:tentative="1">
+      <w:start w:val="1"/>
+      <w:numFmt w:val="bullet"/>
+      <w:lvlText w:val=""/>
+      <w:lvlJc w:val="left"/>
+      <w:pPr>
+        <w:ind w:left="2880" w:hanging="360"/>
+      </w:pPr>
+      <w:rPr>
+        <w:rFonts w:ascii="Symbol" w:hAnsi="Symbol" w:hint="default"/>
+      </w:rPr>
+    </w:lvl>
+    <w:lvl w:ilvl="4" w:tplc="08160003" w:tentative="1">
+      <w:start w:val="1"/>
+      <w:numFmt w:val="bullet"/>
+      <w:lvlText w:val="o"/>
+      <w:lvlJc w:val="left"/>
+      <w:pPr>
+        <w:ind w:left="3600" w:hanging="360"/>
+      </w:pPr>
+      <w:rPr>
+        <w:rFonts w:ascii="Courier New" w:hAnsi="Courier New" w:cs="Courier New" w:hint="default"/>
+      </w:rPr>
+    </w:lvl>
+    <w:lvl w:ilvl="5" w:tplc="08160005" w:tentative="1">
+      <w:start w:val="1"/>
+      <w:numFmt w:val="bullet"/>
+      <w:lvlText w:val=""/>
+      <w:lvlJc w:val="left"/>
+      <w:pPr>
+        <w:ind w:left="4320" w:hanging="360"/>
+      </w:pPr>
+      <w:rPr>
+        <w:rFonts w:ascii="Wingdings" w:hAnsi="Wingdings" w:hint="default"/>
+      </w:rPr>
+    </w:lvl>
+    <w:lvl w:ilvl="6" w:tplc="08160001" w:tentative="1">
+      <w:start w:val="1"/>
+      <w:numFmt w:val="bullet"/>
+      <w:lvlText w:val=""/>
+      <w:lvlJc w:val="left"/>
+      <w:pPr>
+        <w:ind w:left="5040" w:hanging="360"/>
+      </w:pPr>
+      <w:rPr>
+        <w:rFonts w:ascii="Symbol" w:hAnsi="Symbol" w:hint="default"/>
+      </w:rPr>
+    </w:lvl>
+    <w:lvl w:ilvl="7" w:tplc="08160003" w:tentative="1">
+      <w:start w:val="1"/>
+      <w:numFmt w:val="bullet"/>
+      <w:lvlText w:val="o"/>
+      <w:lvlJc w:val="left"/>
+      <w:pPr>
+        <w:ind w:left="5760" w:hanging="360"/>
+      </w:pPr>
+      <w:rPr>
+        <w:rFonts w:ascii="Courier New" w:hAnsi="Courier New" w:cs="Courier New" w:hint="default"/>
+      </w:rPr>
+    </w:lvl>
+    <w:lvl w:ilvl="8" w:tplc="08160005" w:tentative="1">
+      <w:start w:val="1"/>
+      <w:numFmt w:val="bullet"/>
+      <w:lvlText w:val=""/>
+      <w:lvlJc w:val="left"/>
+      <w:pPr>
+        <w:ind w:left="6480" w:hanging="360"/>
+      </w:pPr>
+      <w:rPr>
+        <w:rFonts w:ascii="Wingdings" w:hAnsi="Wingdings" w:hint="default"/>
+      </w:rPr>
+    </w:lvl>
+  </w:abstractNum>
+  <w:num w:numId="1">
+    <w:abstractNumId w:val="0"/>
+  </w:num>
+</w:numbering>
+</file>
+
 <file path=word/styles.xml><?xml version="1.0" encoding="utf-8"?>
-<w:styles xmlns:mc="http://schemas.openxmlformats.org/markup-compatibility/2006" xmlns:r="http://schemas.openxmlformats.org/officeDocument/2006/relationships" xmlns:w="http://schemas.openxmlformats.org/wordprocessingml/2006/main" xmlns:w14="http://schemas.microsoft.com/office/word/2010/wordml" xmlns:w15="http://schemas.microsoft.com/office/word/2012/wordml" xmlns:w16cid="http://schemas.microsoft.com/office/word/2016/wordml/cid" xmlns:w16se="http://schemas.microsoft.com/office/word/2015/wordml/symex" mc:Ignorable="w14 w15 w16se w16cid">
+<w:styles xmlns:mc="http://schemas.openxmlformats.org/markup-compatibility/2006" xmlns:r="http://schemas.openxmlformats.org/officeDocument/2006/relationships" xmlns:w="http://schemas.openxmlformats.org/wordprocessingml/2006/main" xmlns:w14="http://schemas.microsoft.com/office/word/2010/wordml" xmlns:w15="http://schemas.microsoft.com/office/word/2012/wordml" xmlns:w16se="http://schemas.microsoft.com/office/word/2015/wordml/symex" mc:Ignorable="w14 w15 w16se">
   <w:docDefaults>
     <w:rPrDefault>
       <w:rPr>
@@ -1817,7 +3154,7 @@
       </w:pPr>
     </w:pPrDefault>
   </w:docDefaults>
-  <w:latentStyles w:defLockedState="0" w:defUIPriority="99" w:defSemiHidden="0" w:defUnhideWhenUsed="0" w:defQFormat="0" w:count="375">
+  <w:latentStyles w:defLockedState="0" w:defUIPriority="99" w:defSemiHidden="0" w:defUnhideWhenUsed="0" w:defQFormat="0" w:count="371">
     <w:lsdException w:name="Normal" w:uiPriority="0" w:qFormat="1"/>
     <w:lsdException w:name="heading 1" w:uiPriority="9" w:qFormat="1"/>
     <w:lsdException w:name="heading 2" w:semiHidden="1" w:uiPriority="9" w:unhideWhenUsed="1" w:qFormat="1"/>
@@ -1923,6 +3260,7 @@
     <w:lsdException w:name="HTML Sample" w:semiHidden="1" w:unhideWhenUsed="1"/>
     <w:lsdException w:name="HTML Typewriter" w:semiHidden="1" w:unhideWhenUsed="1"/>
     <w:lsdException w:name="HTML Variable" w:semiHidden="1" w:unhideWhenUsed="1"/>
+    <w:lsdException w:name="Normal Table" w:semiHidden="1" w:unhideWhenUsed="1"/>
     <w:lsdException w:name="annotation subject" w:semiHidden="1" w:unhideWhenUsed="1"/>
     <w:lsdException w:name="No List" w:semiHidden="1" w:unhideWhenUsed="1"/>
     <w:lsdException w:name="Outline List 1" w:semiHidden="1" w:unhideWhenUsed="1"/>
@@ -1966,8 +3304,10 @@
     <w:lsdException w:name="Table Elegant" w:semiHidden="1" w:unhideWhenUsed="1"/>
     <w:lsdException w:name="Table Professional" w:semiHidden="1" w:unhideWhenUsed="1"/>
     <w:lsdException w:name="Table Subtle 1" w:semiHidden="1" w:unhideWhenUsed="1"/>
+    <w:lsdException w:name="Table Subtle 2" w:semiHidden="1" w:unhideWhenUsed="1"/>
     <w:lsdException w:name="Table Web 1" w:semiHidden="1" w:unhideWhenUsed="1"/>
     <w:lsdException w:name="Table Web 2" w:semiHidden="1" w:unhideWhenUsed="1"/>
+    <w:lsdException w:name="Table Web 3" w:semiHidden="1" w:unhideWhenUsed="1"/>
     <w:lsdException w:name="Balloon Text" w:semiHidden="1" w:unhideWhenUsed="1"/>
     <w:lsdException w:name="Table Grid" w:uiPriority="39"/>
     <w:lsdException w:name="Table Theme" w:semiHidden="1" w:unhideWhenUsed="1"/>
@@ -2186,10 +3526,6 @@
     <w:lsdException w:name="List Table 5 Dark Accent 6" w:uiPriority="50"/>
     <w:lsdException w:name="List Table 6 Colorful Accent 6" w:uiPriority="51"/>
     <w:lsdException w:name="List Table 7 Colorful Accent 6" w:uiPriority="52"/>
-    <w:lsdException w:name="Mention" w:semiHidden="1" w:unhideWhenUsed="1"/>
-    <w:lsdException w:name="Smart Hyperlink" w:semiHidden="1" w:unhideWhenUsed="1"/>
-    <w:lsdException w:name="Hashtag" w:semiHidden="1" w:unhideWhenUsed="1"/>
-    <w:lsdException w:name="Unresolved Mention" w:semiHidden="1" w:unhideWhenUsed="1"/>
   </w:latentStyles>
   <w:style w:type="paragraph" w:default="1" w:styleId="Normal">
     <w:name w:val="Normal"/>
@@ -2198,13 +3534,13 @@
       <w:suppressAutoHyphens/>
     </w:pPr>
   </w:style>
-  <w:style w:type="character" w:default="1" w:styleId="Tipodeletrapredefinidodopargrafo">
+  <w:style w:type="character" w:default="1" w:styleId="DefaultParagraphFont">
     <w:name w:val="Default Paragraph Font"/>
     <w:uiPriority w:val="1"/>
     <w:semiHidden/>
     <w:unhideWhenUsed/>
   </w:style>
-  <w:style w:type="table" w:default="1" w:styleId="Tabelanormal">
+  <w:style w:type="table" w:default="1" w:styleId="TableNormal">
     <w:name w:val="Normal Table"/>
     <w:uiPriority w:val="99"/>
     <w:semiHidden/>
@@ -2219,7 +3555,7 @@
       </w:tblCellMar>
     </w:tblPr>
   </w:style>
-  <w:style w:type="numbering" w:default="1" w:styleId="Semlista">
+  <w:style w:type="numbering" w:default="1" w:styleId="NoList">
     <w:name w:val="No List"/>
     <w:uiPriority w:val="99"/>
     <w:semiHidden/>
@@ -2252,11 +3588,11 @@
       <w:spacing w:after="120"/>
     </w:pPr>
   </w:style>
-  <w:style w:type="paragraph" w:styleId="Lista">
+  <w:style w:type="paragraph" w:styleId="List">
     <w:name w:val="List"/>
     <w:basedOn w:val="Textbody"/>
   </w:style>
-  <w:style w:type="paragraph" w:styleId="Legenda">
+  <w:style w:type="paragraph" w:styleId="Caption">
     <w:name w:val="caption"/>
     <w:basedOn w:val="Standard"/>
     <w:pPr>
@@ -2281,9 +3617,9 @@
       <w:rFonts w:ascii="OpenSymbol" w:eastAsia="OpenSymbol" w:hAnsi="OpenSymbol" w:cs="OpenSymbol"/>
     </w:rPr>
   </w:style>
-  <w:style w:type="table" w:styleId="TabelacomGrelha">
+  <w:style w:type="table" w:styleId="TableGrid">
     <w:name w:val="Table Grid"/>
-    <w:basedOn w:val="Tabelanormal"/>
+    <w:basedOn w:val="TableNormal"/>
     <w:uiPriority w:val="39"/>
     <w:rsid w:val="00EE24C4"/>
     <w:tblPr>
@@ -2296,6 +3632,21 @@
         <w:insideV w:val="single" w:sz="4" w:space="0" w:color="auto"/>
       </w:tblBorders>
     </w:tblPr>
+  </w:style>
+  <w:style w:type="paragraph" w:styleId="ListParagraph">
+    <w:name w:val="List Paragraph"/>
+    <w:basedOn w:val="Normal"/>
+    <w:uiPriority w:val="34"/>
+    <w:qFormat/>
+    <w:rsid w:val="00614B46"/>
+    <w:pPr>
+      <w:ind w:left="720"/>
+      <w:contextualSpacing/>
+    </w:pPr>
+    <w:rPr>
+      <w:rFonts w:cs="Mangal"/>
+      <w:szCs w:val="21"/>
+    </w:rPr>
   </w:style>
 </w:styles>
 </file>

</xml_diff>